<commit_message>
improve diagram and modify report
</commit_message>
<xml_diff>
--- a/отчет_лаб2_блпс.docx
+++ b/отчет_лаб2_блпс.docx
@@ -340,6 +340,52 @@
       <w:pPr>
         <w:pStyle w:val="a3"/>
       </w:pPr>
+      <w:r>
+        <w:rPr>
+          <w:noProof/>
+        </w:rPr>
+        <w:drawing>
+          <wp:inline distT="0" distB="0" distL="0" distR="0" wp14:anchorId="09FE69C0" wp14:editId="4BE8158B">
+            <wp:extent cx="5940425" cy="2638425"/>
+            <wp:effectExtent l="0" t="0" r="3175" b="9525"/>
+            <wp:docPr id="1" name="Рисунок 1"/>
+            <wp:cNvGraphicFramePr>
+              <a:graphicFrameLocks xmlns:a="http://schemas.openxmlformats.org/drawingml/2006/main" noChangeAspect="1"/>
+            </wp:cNvGraphicFramePr>
+            <a:graphic xmlns:a="http://schemas.openxmlformats.org/drawingml/2006/main">
+              <a:graphicData uri="http://schemas.openxmlformats.org/drawingml/2006/picture">
+                <pic:pic xmlns:pic="http://schemas.openxmlformats.org/drawingml/2006/picture">
+                  <pic:nvPicPr>
+                    <pic:cNvPr id="1" name=""/>
+                    <pic:cNvPicPr/>
+                  </pic:nvPicPr>
+                  <pic:blipFill>
+                    <a:blip r:embed="rId8">
+                      <a:extLst>
+                        <a:ext uri="{96DAC541-7B7A-43D3-8B79-37D633B846F1}">
+                          <asvg:svgBlip xmlns:asvg="http://schemas.microsoft.com/office/drawing/2016/SVG/main" r:embed="rId9"/>
+                        </a:ext>
+                      </a:extLst>
+                    </a:blip>
+                    <a:stretch>
+                      <a:fillRect/>
+                    </a:stretch>
+                  </pic:blipFill>
+                  <pic:spPr>
+                    <a:xfrm>
+                      <a:off x="0" y="0"/>
+                      <a:ext cx="5940425" cy="2638425"/>
+                    </a:xfrm>
+                    <a:prstGeom prst="rect">
+                      <a:avLst/>
+                    </a:prstGeom>
+                  </pic:spPr>
+                </pic:pic>
+              </a:graphicData>
+            </a:graphic>
+          </wp:inline>
+        </w:drawing>
+      </w:r>
     </w:p>
     <w:p>
       <w:pPr>
@@ -411,18 +457,15 @@
       <w:r>
         <w:t xml:space="preserve">м. файл </w:t>
       </w:r>
-      <w:proofErr w:type="spellStart"/>
       <w:r>
         <w:rPr>
           <w:lang w:val="en-US"/>
         </w:rPr>
         <w:t>api</w:t>
       </w:r>
-      <w:proofErr w:type="spellEnd"/>
       <w:r>
         <w:t>-</w:t>
       </w:r>
-      <w:proofErr w:type="gramStart"/>
       <w:r>
         <w:rPr>
           <w:lang w:val="en-US"/>
@@ -438,7 +481,6 @@
         </w:rPr>
         <w:t>json</w:t>
       </w:r>
-      <w:proofErr w:type="gramEnd"/>
       <w:r>
         <w:t xml:space="preserve"> </w:t>
       </w:r>
@@ -451,6 +493,7 @@
         <w:pStyle w:val="21"/>
       </w:pPr>
       <w:r>
+        <w:lastRenderedPageBreak/>
         <w:t>Вывод</w:t>
       </w:r>
     </w:p>

</xml_diff>